<commit_message>
1# Push from Aapo :sun_with_face:
</commit_message>
<xml_diff>
--- a/Koodauskäytänteet.docx
+++ b/Koodauskäytänteet.docx
@@ -534,7 +534,6 @@
                           <w:lang w:eastAsia="fi-FI"/>
                         </w:rPr>
                       </w:pPr>
-                      <w:proofErr w:type="gramStart"/>
                       <w:r>
                         <w:rPr>
                           <w:rFonts w:ascii="Arial" w:eastAsia="Times New Roman" w:hAnsi="Arial" w:cs="Arial"/>
@@ -542,17 +541,7 @@
                           <w:szCs w:val="50"/>
                           <w:lang w:eastAsia="fi-FI"/>
                         </w:rPr>
-                        <w:t>//</w:t>
-                      </w:r>
-                      <w:proofErr w:type="gramEnd"/>
-                      <w:r>
-                        <w:rPr>
-                          <w:rFonts w:ascii="Arial" w:eastAsia="Times New Roman" w:hAnsi="Arial" w:cs="Arial"/>
-                          <w:sz w:val="32"/>
-                          <w:szCs w:val="50"/>
-                          <w:lang w:eastAsia="fi-FI"/>
-                        </w:rPr>
-                        <w:t xml:space="preserve"> Mitä tämä funktio tekee</w:t>
+                        <w:t>// Mitä tämä funktio tekee</w:t>
                       </w:r>
                     </w:p>
                   </w:txbxContent>
@@ -613,8 +602,8 @@
                 <wp:positionV relativeFrom="paragraph">
                   <wp:posOffset>439558</wp:posOffset>
                 </wp:positionV>
-                <wp:extent cx="6227445" cy="1062355"/>
-                <wp:effectExtent l="0" t="0" r="20955" b="23495"/>
+                <wp:extent cx="6227445" cy="1544320"/>
+                <wp:effectExtent l="0" t="0" r="20955" b="17780"/>
                 <wp:wrapTopAndBottom/>
                 <wp:docPr id="3" name="Tekstiruutu 3"/>
                 <wp:cNvGraphicFramePr/>
@@ -625,7 +614,7 @@
                       <wps:spPr>
                         <a:xfrm>
                           <a:off x="0" y="0"/>
-                          <a:ext cx="6227445" cy="1062355"/>
+                          <a:ext cx="6227445" cy="1544595"/>
                         </a:xfrm>
                         <a:prstGeom prst="rect">
                           <a:avLst/>
@@ -689,15 +678,6 @@
                                 <w:lang w:eastAsia="fi-FI"/>
                               </w:rPr>
                             </w:pPr>
-                            <w:r>
-                              <w:rPr>
-                                <w:rFonts w:ascii="Arial" w:eastAsia="Times New Roman" w:hAnsi="Arial" w:cs="Arial"/>
-                                <w:sz w:val="32"/>
-                                <w:szCs w:val="50"/>
-                                <w:lang w:eastAsia="fi-FI"/>
-                              </w:rPr>
-                              <w:t>Hei!</w:t>
-                            </w:r>
                           </w:p>
                           <w:p>
                             <w:pPr>
@@ -716,8 +696,39 @@
                                 <w:szCs w:val="50"/>
                                 <w:lang w:eastAsia="fi-FI"/>
                               </w:rPr>
+                              <w:t>Hei!</w:t>
+                            </w:r>
+                          </w:p>
+                          <w:p>
+                            <w:pPr>
+                              <w:spacing w:after="0" w:line="240" w:lineRule="auto"/>
+                              <w:rPr>
+                                <w:rFonts w:ascii="Arial" w:eastAsia="Times New Roman" w:hAnsi="Arial" w:cs="Arial"/>
+                                <w:sz w:val="32"/>
+                                <w:szCs w:val="50"/>
+                                <w:lang w:eastAsia="fi-FI"/>
+                              </w:rPr>
+                            </w:pPr>
+                            <w:r>
+                              <w:rPr>
+                                <w:rFonts w:ascii="Arial" w:eastAsia="Times New Roman" w:hAnsi="Arial" w:cs="Arial"/>
+                                <w:sz w:val="32"/>
+                                <w:szCs w:val="50"/>
+                                <w:lang w:eastAsia="fi-FI"/>
+                              </w:rPr>
                               <w:t>Tämä on testi!</w:t>
                             </w:r>
+                          </w:p>
+                          <w:p>
+                            <w:pPr>
+                              <w:spacing w:after="0" w:line="240" w:lineRule="auto"/>
+                              <w:rPr>
+                                <w:rFonts w:ascii="Arial" w:eastAsia="Times New Roman" w:hAnsi="Arial" w:cs="Arial"/>
+                                <w:sz w:val="32"/>
+                                <w:szCs w:val="50"/>
+                                <w:lang w:eastAsia="fi-FI"/>
+                              </w:rPr>
+                            </w:pPr>
                           </w:p>
                           <w:p>
                             <w:pPr>
@@ -758,7 +769,11 @@
           </mc:Choice>
           <mc:Fallback>
             <w:pict>
-              <v:shape w14:anchorId="1FF4755C" id="Tekstiruutu 3" o:spid="_x0000_s1027" type="#_x0000_t202" style="position:absolute;margin-left:0;margin-top:34.6pt;width:490.35pt;height:83.65pt;z-index:251660288;visibility:visible;mso-wrap-style:square;mso-height-percent:0;mso-wrap-distance-left:9pt;mso-wrap-distance-top:0;mso-wrap-distance-right:9pt;mso-wrap-distance-bottom:0;mso-position-horizontal:left;mso-position-horizontal-relative:margin;mso-position-vertical:absolute;mso-position-vertical-relative:text;mso-height-percent:0;mso-height-relative:margin;v-text-anchor:top" o:gfxdata="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" fillcolor="#fff2cc [663]" strokeweight=".5pt">
+              <v:shapetype w14:anchorId="1FF4755C" id="_x0000_t202" coordsize="21600,21600" o:spt="202" path="m,l,21600r21600,l21600,xe">
+                <v:stroke joinstyle="miter"/>
+                <v:path gradientshapeok="t" o:connecttype="rect"/>
+              </v:shapetype>
+              <v:shape id="Tekstiruutu 3" o:spid="_x0000_s1027" type="#_x0000_t202" style="position:absolute;margin-left:0;margin-top:34.6pt;width:490.35pt;height:121.6pt;z-index:251660288;visibility:visible;mso-wrap-style:square;mso-height-percent:0;mso-wrap-distance-left:9pt;mso-wrap-distance-top:0;mso-wrap-distance-right:9pt;mso-wrap-distance-bottom:0;mso-position-horizontal:left;mso-position-horizontal-relative:margin;mso-position-vertical:absolute;mso-position-vertical-relative:text;mso-height-percent:0;mso-height-relative:margin;v-text-anchor:top" o:gfxdata="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" fillcolor="#fff2cc [663]" strokeweight=".5pt">
                 <v:textbox>
                   <w:txbxContent>
                     <w:p>
@@ -791,6 +806,17 @@
                           <w:lang w:eastAsia="fi-FI"/>
                         </w:rPr>
                       </w:pPr>
+                    </w:p>
+                    <w:p>
+                      <w:pPr>
+                        <w:spacing w:after="0" w:line="240" w:lineRule="auto"/>
+                        <w:rPr>
+                          <w:rFonts w:ascii="Arial" w:eastAsia="Times New Roman" w:hAnsi="Arial" w:cs="Arial"/>
+                          <w:sz w:val="32"/>
+                          <w:szCs w:val="50"/>
+                          <w:lang w:eastAsia="fi-FI"/>
+                        </w:rPr>
+                      </w:pPr>
                       <w:r>
                         <w:rPr>
                           <w:rFonts w:ascii="Arial" w:eastAsia="Times New Roman" w:hAnsi="Arial" w:cs="Arial"/>
@@ -820,6 +846,17 @@
                         </w:rPr>
                         <w:t>Tämä on testi!</w:t>
                       </w:r>
+                    </w:p>
+                    <w:p>
+                      <w:pPr>
+                        <w:spacing w:after="0" w:line="240" w:lineRule="auto"/>
+                        <w:rPr>
+                          <w:rFonts w:ascii="Arial" w:eastAsia="Times New Roman" w:hAnsi="Arial" w:cs="Arial"/>
+                          <w:sz w:val="32"/>
+                          <w:szCs w:val="50"/>
+                          <w:lang w:eastAsia="fi-FI"/>
+                        </w:rPr>
+                      </w:pPr>
                     </w:p>
                     <w:p>
                       <w:pPr>
@@ -1062,13 +1099,25 @@
           <w:lang w:eastAsia="fi-FI"/>
         </w:rPr>
       </w:pPr>
-      <w:r>
-        <w:rPr>
-          <w:rFonts w:ascii="Arial" w:eastAsia="Times New Roman" w:hAnsi="Arial" w:cs="Arial"/>
-          <w:sz w:val="32"/>
-          <w:szCs w:val="50"/>
-          <w:lang w:eastAsia="fi-FI"/>
-        </w:rPr>
+    </w:p>
+    <w:p>
+      <w:pPr>
+        <w:spacing w:after="0" w:line="240" w:lineRule="auto"/>
+        <w:rPr>
+          <w:rFonts w:ascii="Arial" w:eastAsia="Times New Roman" w:hAnsi="Arial" w:cs="Arial"/>
+          <w:sz w:val="32"/>
+          <w:szCs w:val="50"/>
+          <w:lang w:eastAsia="fi-FI"/>
+        </w:rPr>
+      </w:pPr>
+      <w:r>
+        <w:rPr>
+          <w:rFonts w:ascii="Arial" w:eastAsia="Times New Roman" w:hAnsi="Arial" w:cs="Arial"/>
+          <w:sz w:val="32"/>
+          <w:szCs w:val="50"/>
+          <w:lang w:eastAsia="fi-FI"/>
+        </w:rPr>
+        <w:lastRenderedPageBreak/>
         <w:t>Jos numeroita halutaan nimiin, ne lisätään perään.</w:t>
       </w:r>
     </w:p>
@@ -1172,6 +1221,19 @@
         <w:spacing w:after="0" w:line="240" w:lineRule="auto"/>
         <w:rPr>
           <w:rFonts w:ascii="Arial" w:eastAsia="Times New Roman" w:hAnsi="Arial" w:cs="Arial"/>
+          <w:sz w:val="32"/>
+          <w:szCs w:val="50"/>
+          <w:lang w:eastAsia="fi-FI"/>
+        </w:rPr>
+      </w:pPr>
+      <w:bookmarkStart w:id="0" w:name="_GoBack"/>
+      <w:bookmarkEnd w:id="0"/>
+    </w:p>
+    <w:p>
+      <w:pPr>
+        <w:spacing w:after="0" w:line="240" w:lineRule="auto"/>
+        <w:rPr>
+          <w:rFonts w:ascii="Arial" w:eastAsia="Times New Roman" w:hAnsi="Arial" w:cs="Arial"/>
           <w:sz w:val="40"/>
           <w:szCs w:val="50"/>
           <w:u w:val="single"/>
@@ -1186,7 +1248,6 @@
           <w:u w:val="single"/>
           <w:lang w:eastAsia="fi-FI"/>
         </w:rPr>
-        <w:lastRenderedPageBreak/>
         <w:t>Muotoilu</w:t>
       </w:r>
     </w:p>
@@ -1394,7 +1455,7 @@
                                 <w:rFonts w:ascii="Arial" w:eastAsia="Times New Roman" w:hAnsi="Arial" w:cs="Arial"/>
                                 <w:sz w:val="32"/>
                                 <w:szCs w:val="50"/>
-                                <w:lang w:eastAsia="fi-FI"/>
+                                <w:lang w:val="en-US" w:eastAsia="fi-FI"/>
                               </w:rPr>
                             </w:pPr>
                             <w:r>
@@ -1402,7 +1463,7 @@
                                 <w:rFonts w:ascii="Arial" w:eastAsia="Times New Roman" w:hAnsi="Arial" w:cs="Arial"/>
                                 <w:sz w:val="32"/>
                                 <w:szCs w:val="50"/>
-                                <w:lang w:eastAsia="fi-FI"/>
+                                <w:lang w:val="en-US" w:eastAsia="fi-FI"/>
                               </w:rPr>
                               <w:t>/*</w:t>
                             </w:r>
@@ -1414,7 +1475,7 @@
                                 <w:rFonts w:ascii="Arial" w:eastAsia="Times New Roman" w:hAnsi="Arial" w:cs="Arial"/>
                                 <w:sz w:val="32"/>
                                 <w:szCs w:val="50"/>
-                                <w:lang w:eastAsia="fi-FI"/>
+                                <w:lang w:val="en-US" w:eastAsia="fi-FI"/>
                               </w:rPr>
                             </w:pPr>
                           </w:p>
@@ -2154,49 +2215,7 @@
                           <w:szCs w:val="50"/>
                           <w:lang w:val="en-US" w:eastAsia="fi-FI"/>
                         </w:rPr>
-                        <w:t xml:space="preserve">// </w:t>
-                      </w:r>
-                      <w:proofErr w:type="spellStart"/>
-                      <w:r>
-                        <w:rPr>
-                          <w:rFonts w:ascii="Arial" w:eastAsia="Times New Roman" w:hAnsi="Arial" w:cs="Arial"/>
-                          <w:sz w:val="32"/>
-                          <w:szCs w:val="50"/>
-                          <w:lang w:val="en-US" w:eastAsia="fi-FI"/>
-                        </w:rPr>
-                        <w:t>Muuttujat</w:t>
-                      </w:r>
-                      <w:proofErr w:type="spellEnd"/>
-                    </w:p>
-                    <w:p>
-                      <w:pPr>
-                        <w:spacing w:after="0" w:line="240" w:lineRule="auto"/>
-                        <w:rPr>
-                          <w:rFonts w:ascii="Arial" w:eastAsia="Times New Roman" w:hAnsi="Arial" w:cs="Arial"/>
-                          <w:sz w:val="32"/>
-                          <w:szCs w:val="50"/>
-                          <w:lang w:val="en-US" w:eastAsia="fi-FI"/>
-                        </w:rPr>
-                      </w:pPr>
-                      <w:proofErr w:type="gramStart"/>
-                      <w:r>
-                        <w:rPr>
-                          <w:rFonts w:ascii="Arial" w:eastAsia="Times New Roman" w:hAnsi="Arial" w:cs="Arial"/>
-                          <w:sz w:val="32"/>
-                          <w:szCs w:val="50"/>
-                          <w:lang w:val="en-US" w:eastAsia="fi-FI"/>
-                        </w:rPr>
-                        <w:t>private</w:t>
-                      </w:r>
-                      <w:proofErr w:type="gramEnd"/>
-                      <w:r>
-                        <w:rPr>
-                          <w:rFonts w:ascii="Arial" w:eastAsia="Times New Roman" w:hAnsi="Arial" w:cs="Arial"/>
-                          <w:sz w:val="32"/>
-                          <w:szCs w:val="50"/>
-                          <w:lang w:val="en-US" w:eastAsia="fi-FI"/>
-                        </w:rPr>
-                        <w:t xml:space="preserve"> float testVar1;</w:t>
+                        <w:t>// Muuttujat</w:t>
                       </w:r>
                     </w:p>
                     <w:p>
@@ -2209,7 +2228,6 @@
                           <w:lang w:val="en-US" w:eastAsia="fi-FI"/>
                         </w:rPr>
                       </w:pPr>
-                      <w:proofErr w:type="gramStart"/>
                       <w:r>
                         <w:rPr>
                           <w:rFonts w:ascii="Arial" w:eastAsia="Times New Roman" w:hAnsi="Arial" w:cs="Arial"/>
@@ -2217,17 +2235,7 @@
                           <w:szCs w:val="50"/>
                           <w:lang w:val="en-US" w:eastAsia="fi-FI"/>
                         </w:rPr>
-                        <w:t>private</w:t>
-                      </w:r>
-                      <w:proofErr w:type="gramEnd"/>
-                      <w:r>
-                        <w:rPr>
-                          <w:rFonts w:ascii="Arial" w:eastAsia="Times New Roman" w:hAnsi="Arial" w:cs="Arial"/>
-                          <w:sz w:val="32"/>
-                          <w:szCs w:val="50"/>
-                          <w:lang w:val="en-US" w:eastAsia="fi-FI"/>
-                        </w:rPr>
-                        <w:t xml:space="preserve"> float testVar2;</w:t>
+                        <w:t>private float testVar1;</w:t>
                       </w:r>
                     </w:p>
                     <w:p>
@@ -2237,48 +2245,17 @@
                           <w:rFonts w:ascii="Arial" w:eastAsia="Times New Roman" w:hAnsi="Arial" w:cs="Arial"/>
                           <w:sz w:val="32"/>
                           <w:szCs w:val="50"/>
-                          <w:lang w:eastAsia="fi-FI"/>
+                          <w:lang w:val="en-US" w:eastAsia="fi-FI"/>
                         </w:rPr>
                       </w:pPr>
-                      <w:proofErr w:type="spellStart"/>
                       <w:r>
                         <w:rPr>
                           <w:rFonts w:ascii="Arial" w:eastAsia="Times New Roman" w:hAnsi="Arial" w:cs="Arial"/>
                           <w:sz w:val="32"/>
                           <w:szCs w:val="50"/>
-                          <w:lang w:eastAsia="fi-FI"/>
-                        </w:rPr>
-                        <w:t>private</w:t>
-                      </w:r>
-                      <w:proofErr w:type="spellEnd"/>
-                      <w:r>
-                        <w:rPr>
-                          <w:rFonts w:ascii="Arial" w:eastAsia="Times New Roman" w:hAnsi="Arial" w:cs="Arial"/>
-                          <w:sz w:val="32"/>
-                          <w:szCs w:val="50"/>
-                          <w:lang w:eastAsia="fi-FI"/>
-                        </w:rPr>
-                        <w:t xml:space="preserve"> </w:t>
-                      </w:r>
-                      <w:proofErr w:type="spellStart"/>
-                      <w:r>
-                        <w:rPr>
-                          <w:rFonts w:ascii="Arial" w:eastAsia="Times New Roman" w:hAnsi="Arial" w:cs="Arial"/>
-                          <w:sz w:val="32"/>
-                          <w:szCs w:val="50"/>
-                          <w:lang w:eastAsia="fi-FI"/>
-                        </w:rPr>
-                        <w:t>float</w:t>
-                      </w:r>
-                      <w:proofErr w:type="spellEnd"/>
-                      <w:r>
-                        <w:rPr>
-                          <w:rFonts w:ascii="Arial" w:eastAsia="Times New Roman" w:hAnsi="Arial" w:cs="Arial"/>
-                          <w:sz w:val="32"/>
-                          <w:szCs w:val="50"/>
-                          <w:lang w:eastAsia="fi-FI"/>
-                        </w:rPr>
-                        <w:t xml:space="preserve"> testVar3;</w:t>
+                          <w:lang w:val="en-US" w:eastAsia="fi-FI"/>
+                        </w:rPr>
+                        <w:t>private float testVar2;</w:t>
                       </w:r>
                     </w:p>
                     <w:p>
@@ -2291,6 +2268,15 @@
                           <w:lang w:eastAsia="fi-FI"/>
                         </w:rPr>
                       </w:pPr>
+                      <w:r>
+                        <w:rPr>
+                          <w:rFonts w:ascii="Arial" w:eastAsia="Times New Roman" w:hAnsi="Arial" w:cs="Arial"/>
+                          <w:sz w:val="32"/>
+                          <w:szCs w:val="50"/>
+                          <w:lang w:eastAsia="fi-FI"/>
+                        </w:rPr>
+                        <w:t>private float testVar3;</w:t>
+                      </w:r>
                     </w:p>
                     <w:p>
                       <w:pPr>
@@ -2313,7 +2299,17 @@
                           <w:lang w:eastAsia="fi-FI"/>
                         </w:rPr>
                       </w:pPr>
-                      <w:proofErr w:type="gramStart"/>
+                    </w:p>
+                    <w:p>
+                      <w:pPr>
+                        <w:spacing w:after="0" w:line="240" w:lineRule="auto"/>
+                        <w:rPr>
+                          <w:rFonts w:ascii="Arial" w:eastAsia="Times New Roman" w:hAnsi="Arial" w:cs="Arial"/>
+                          <w:sz w:val="32"/>
+                          <w:szCs w:val="50"/>
+                          <w:lang w:eastAsia="fi-FI"/>
+                        </w:rPr>
+                      </w:pPr>
                       <w:r>
                         <w:rPr>
                           <w:rFonts w:ascii="Arial" w:eastAsia="Times New Roman" w:hAnsi="Arial" w:cs="Arial"/>
@@ -2321,17 +2317,7 @@
                           <w:szCs w:val="50"/>
                           <w:lang w:eastAsia="fi-FI"/>
                         </w:rPr>
-                        <w:t>//</w:t>
-                      </w:r>
-                      <w:proofErr w:type="gramEnd"/>
-                      <w:r>
-                        <w:rPr>
-                          <w:rFonts w:ascii="Arial" w:eastAsia="Times New Roman" w:hAnsi="Arial" w:cs="Arial"/>
-                          <w:sz w:val="32"/>
-                          <w:szCs w:val="50"/>
-                          <w:lang w:eastAsia="fi-FI"/>
-                        </w:rPr>
-                        <w:t xml:space="preserve"> Luokat</w:t>
+                        <w:t>// Luokat</w:t>
                       </w:r>
                     </w:p>
                     <w:p>
@@ -2344,7 +2330,6 @@
                           <w:lang w:eastAsia="fi-FI"/>
                         </w:rPr>
                       </w:pPr>
-                      <w:proofErr w:type="spellStart"/>
                       <w:r>
                         <w:rPr>
                           <w:rFonts w:ascii="Arial" w:eastAsia="Times New Roman" w:hAnsi="Arial" w:cs="Arial"/>
@@ -2352,49 +2337,8 @@
                           <w:szCs w:val="50"/>
                           <w:lang w:eastAsia="fi-FI"/>
                         </w:rPr>
-                        <w:t>public</w:t>
+                        <w:t>public class esimerkkiLuokka</w:t>
                       </w:r>
-                      <w:proofErr w:type="spellEnd"/>
-                      <w:r>
-                        <w:rPr>
-                          <w:rFonts w:ascii="Arial" w:eastAsia="Times New Roman" w:hAnsi="Arial" w:cs="Arial"/>
-                          <w:sz w:val="32"/>
-                          <w:szCs w:val="50"/>
-                          <w:lang w:eastAsia="fi-FI"/>
-                        </w:rPr>
-                        <w:t xml:space="preserve"> </w:t>
-                      </w:r>
-                      <w:proofErr w:type="spellStart"/>
-                      <w:r>
-                        <w:rPr>
-                          <w:rFonts w:ascii="Arial" w:eastAsia="Times New Roman" w:hAnsi="Arial" w:cs="Arial"/>
-                          <w:sz w:val="32"/>
-                          <w:szCs w:val="50"/>
-                          <w:lang w:eastAsia="fi-FI"/>
-                        </w:rPr>
-                        <w:t>class</w:t>
-                      </w:r>
-                      <w:proofErr w:type="spellEnd"/>
-                      <w:r>
-                        <w:rPr>
-                          <w:rFonts w:ascii="Arial" w:eastAsia="Times New Roman" w:hAnsi="Arial" w:cs="Arial"/>
-                          <w:sz w:val="32"/>
-                          <w:szCs w:val="50"/>
-                          <w:lang w:eastAsia="fi-FI"/>
-                        </w:rPr>
-                        <w:t xml:space="preserve"> </w:t>
-                      </w:r>
-                      <w:proofErr w:type="spellStart"/>
-                      <w:r>
-                        <w:rPr>
-                          <w:rFonts w:ascii="Arial" w:eastAsia="Times New Roman" w:hAnsi="Arial" w:cs="Arial"/>
-                          <w:sz w:val="32"/>
-                          <w:szCs w:val="50"/>
-                          <w:lang w:eastAsia="fi-FI"/>
-                        </w:rPr>
-                        <w:t>esimerkkiLuokka</w:t>
-                      </w:r>
-                      <w:proofErr w:type="spellEnd"/>
                     </w:p>
                     <w:p>
                       <w:pPr>
@@ -2427,7 +2371,6 @@
                           <w:lang w:eastAsia="fi-FI"/>
                         </w:rPr>
                       </w:pPr>
-                      <w:proofErr w:type="gramStart"/>
                       <w:r>
                         <w:rPr>
                           <w:rFonts w:ascii="Arial" w:eastAsia="Times New Roman" w:hAnsi="Arial" w:cs="Arial"/>
@@ -2435,17 +2378,7 @@
                           <w:szCs w:val="50"/>
                           <w:lang w:eastAsia="fi-FI"/>
                         </w:rPr>
-                        <w:t>//</w:t>
-                      </w:r>
-                      <w:proofErr w:type="gramEnd"/>
-                      <w:r>
-                        <w:rPr>
-                          <w:rFonts w:ascii="Arial" w:eastAsia="Times New Roman" w:hAnsi="Arial" w:cs="Arial"/>
-                          <w:sz w:val="32"/>
-                          <w:szCs w:val="50"/>
-                          <w:lang w:eastAsia="fi-FI"/>
-                        </w:rPr>
-                        <w:t>Funktiot</w:t>
+                        <w:t>//Funktiot</w:t>
                       </w:r>
                     </w:p>
                     <w:p>
@@ -2459,7 +2392,6 @@
                           <w:lang w:eastAsia="fi-FI"/>
                         </w:rPr>
                       </w:pPr>
-                      <w:proofErr w:type="spellStart"/>
                       <w:r>
                         <w:rPr>
                           <w:rFonts w:ascii="Arial" w:eastAsia="Times New Roman" w:hAnsi="Arial" w:cs="Arial"/>
@@ -2467,37 +2399,7 @@
                           <w:szCs w:val="50"/>
                           <w:lang w:eastAsia="fi-FI"/>
                         </w:rPr>
-                        <w:t>void</w:t>
-                      </w:r>
-                      <w:proofErr w:type="spellEnd"/>
-                      <w:r>
-                        <w:rPr>
-                          <w:rFonts w:ascii="Arial" w:eastAsia="Times New Roman" w:hAnsi="Arial" w:cs="Arial"/>
-                          <w:sz w:val="32"/>
-                          <w:szCs w:val="50"/>
-                          <w:lang w:eastAsia="fi-FI"/>
-                        </w:rPr>
-                        <w:t xml:space="preserve"> </w:t>
-                      </w:r>
-                      <w:proofErr w:type="spellStart"/>
-                      <w:r>
-                        <w:rPr>
-                          <w:rFonts w:ascii="Arial" w:eastAsia="Times New Roman" w:hAnsi="Arial" w:cs="Arial"/>
-                          <w:sz w:val="32"/>
-                          <w:szCs w:val="50"/>
-                          <w:lang w:eastAsia="fi-FI"/>
-                        </w:rPr>
-                        <w:t>OlenFunktio</w:t>
-                      </w:r>
-                      <w:proofErr w:type="spellEnd"/>
-                      <w:r>
-                        <w:rPr>
-                          <w:rFonts w:ascii="Arial" w:eastAsia="Times New Roman" w:hAnsi="Arial" w:cs="Arial"/>
-                          <w:sz w:val="32"/>
-                          <w:szCs w:val="50"/>
-                          <w:lang w:eastAsia="fi-FI"/>
-                        </w:rPr>
-                        <w:t>()</w:t>
+                        <w:t>void OlenFunktio()</w:t>
                       </w:r>
                     </w:p>
                     <w:p>
@@ -2539,41 +2441,8 @@
                           <w:szCs w:val="50"/>
                           <w:lang w:val="en-US" w:eastAsia="fi-FI"/>
                         </w:rPr>
-                        <w:t>// if, for, while (</w:t>
+                        <w:t>// if, for, while (jne.) – lauseet</w:t>
                       </w:r>
-                      <w:proofErr w:type="spellStart"/>
-                      <w:r>
-                        <w:rPr>
-                          <w:rFonts w:ascii="Arial" w:eastAsia="Times New Roman" w:hAnsi="Arial" w:cs="Arial"/>
-                          <w:sz w:val="32"/>
-                          <w:szCs w:val="50"/>
-                          <w:lang w:val="en-US" w:eastAsia="fi-FI"/>
-                        </w:rPr>
-                        <w:t>jne</w:t>
-                      </w:r>
-                      <w:proofErr w:type="spellEnd"/>
-                      <w:r>
-                        <w:rPr>
-                          <w:rFonts w:ascii="Arial" w:eastAsia="Times New Roman" w:hAnsi="Arial" w:cs="Arial"/>
-                          <w:sz w:val="32"/>
-                          <w:szCs w:val="50"/>
-                          <w:lang w:val="en-US" w:eastAsia="fi-FI"/>
-                        </w:rPr>
-                        <w:t xml:space="preserve">.) – </w:t>
-                      </w:r>
-                      <w:proofErr w:type="spellStart"/>
-                      <w:proofErr w:type="gramStart"/>
-                      <w:r>
-                        <w:rPr>
-                          <w:rFonts w:ascii="Arial" w:eastAsia="Times New Roman" w:hAnsi="Arial" w:cs="Arial"/>
-                          <w:sz w:val="32"/>
-                          <w:szCs w:val="50"/>
-                          <w:lang w:val="en-US" w:eastAsia="fi-FI"/>
-                        </w:rPr>
-                        <w:t>lauseet</w:t>
-                      </w:r>
-                      <w:proofErr w:type="spellEnd"/>
-                      <w:proofErr w:type="gramEnd"/>
                     </w:p>
                     <w:p>
                       <w:pPr>
@@ -2586,7 +2455,6 @@
                           <w:lang w:val="en-US" w:eastAsia="fi-FI"/>
                         </w:rPr>
                       </w:pPr>
-                      <w:proofErr w:type="gramStart"/>
                       <w:r>
                         <w:rPr>
                           <w:rFonts w:ascii="Arial" w:eastAsia="Times New Roman" w:hAnsi="Arial" w:cs="Arial"/>
@@ -2594,17 +2462,7 @@
                           <w:szCs w:val="50"/>
                           <w:lang w:val="en-US" w:eastAsia="fi-FI"/>
                         </w:rPr>
-                        <w:t>if</w:t>
-                      </w:r>
-                      <w:proofErr w:type="gramEnd"/>
-                      <w:r>
-                        <w:rPr>
-                          <w:rFonts w:ascii="Arial" w:eastAsia="Times New Roman" w:hAnsi="Arial" w:cs="Arial"/>
-                          <w:sz w:val="32"/>
-                          <w:szCs w:val="50"/>
-                          <w:lang w:val="en-US" w:eastAsia="fi-FI"/>
-                        </w:rPr>
-                        <w:t xml:space="preserve"> (x != 10)</w:t>
+                        <w:t>if (x != 10)</w:t>
                       </w:r>
                     </w:p>
                     <w:p>
@@ -2760,8 +2618,6 @@
         </w:rPr>
         <w:t>.</w:t>
       </w:r>
-      <w:bookmarkStart w:id="0" w:name="_GoBack"/>
-      <w:bookmarkEnd w:id="0"/>
     </w:p>
     <w:p>
       <w:pPr>
@@ -2796,7 +2652,7 @@
     </w:p>
     <w:sectPr>
       <w:pgSz w:w="11906" w:h="16838"/>
-      <w:pgMar w:top="993" w:right="1134" w:bottom="426" w:left="1134" w:header="708" w:footer="708" w:gutter="0"/>
+      <w:pgMar w:top="1418" w:right="1134" w:bottom="1134" w:left="1134" w:header="708" w:footer="708" w:gutter="0"/>
       <w:cols w:space="708"/>
       <w:docGrid w:linePitch="360"/>
     </w:sectPr>

</xml_diff>